<commit_message>
Apple a day, keeps doc away
</commit_message>
<xml_diff>
--- a/manual.docx
+++ b/manual.docx
@@ -213,7 +213,7 @@
             </w:rPr>
             <w:fldChar w:fldCharType="separate"/>
           </w:r>
-          <w:hyperlink w:anchor="_Toc530348172" w:history="1">
+          <w:hyperlink w:anchor="_Toc530419721" w:history="1">
             <w:r>
               <w:rPr>
                 <w:rStyle w:val="Hypertextovodkaz"/>
@@ -254,7 +254,7 @@
                 <w:noProof/>
                 <w:webHidden/>
               </w:rPr>
-              <w:instrText xml:space="preserve"> PAGEREF _Toc530348172 \h </w:instrText>
+              <w:instrText xml:space="preserve"> PAGEREF _Toc530419721 \h </w:instrText>
             </w:r>
             <w:r>
               <w:rPr>
@@ -297,7 +297,7 @@
               <w:lang w:eastAsia="cs-CZ"/>
             </w:rPr>
           </w:pPr>
-          <w:hyperlink w:anchor="_Toc530348173" w:history="1">
+          <w:hyperlink w:anchor="_Toc530419722" w:history="1">
             <w:r>
               <w:rPr>
                 <w:rStyle w:val="Hypertextovodkaz"/>
@@ -338,7 +338,7 @@
                 <w:noProof/>
                 <w:webHidden/>
               </w:rPr>
-              <w:instrText xml:space="preserve"> PAGEREF _Toc530348173 \h </w:instrText>
+              <w:instrText xml:space="preserve"> PAGEREF _Toc530419722 \h </w:instrText>
             </w:r>
             <w:r>
               <w:rPr>
@@ -381,7 +381,7 @@
               <w:lang w:eastAsia="cs-CZ"/>
             </w:rPr>
           </w:pPr>
-          <w:hyperlink w:anchor="_Toc530348174" w:history="1">
+          <w:hyperlink w:anchor="_Toc530419723" w:history="1">
             <w:r>
               <w:rPr>
                 <w:rStyle w:val="Hypertextovodkaz"/>
@@ -422,7 +422,7 @@
                 <w:noProof/>
                 <w:webHidden/>
               </w:rPr>
-              <w:instrText xml:space="preserve"> PAGEREF _Toc530348174 \h </w:instrText>
+              <w:instrText xml:space="preserve"> PAGEREF _Toc530419723 \h </w:instrText>
             </w:r>
             <w:r>
               <w:rPr>
@@ -465,7 +465,7 @@
               <w:lang w:eastAsia="cs-CZ"/>
             </w:rPr>
           </w:pPr>
-          <w:hyperlink w:anchor="_Toc530348175" w:history="1">
+          <w:hyperlink w:anchor="_Toc530419724" w:history="1">
             <w:r>
               <w:rPr>
                 <w:rStyle w:val="Hypertextovodkaz"/>
@@ -506,7 +506,7 @@
                 <w:noProof/>
                 <w:webHidden/>
               </w:rPr>
-              <w:instrText xml:space="preserve"> PAGEREF _Toc530348175 \h </w:instrText>
+              <w:instrText xml:space="preserve"> PAGEREF _Toc530419724 \h </w:instrText>
             </w:r>
             <w:r>
               <w:rPr>
@@ -549,7 +549,7 @@
               <w:lang w:eastAsia="cs-CZ"/>
             </w:rPr>
           </w:pPr>
-          <w:hyperlink w:anchor="_Toc530348176" w:history="1">
+          <w:hyperlink w:anchor="_Toc530419725" w:history="1">
             <w:r>
               <w:rPr>
                 <w:rStyle w:val="Hypertextovodkaz"/>
@@ -590,7 +590,7 @@
                 <w:noProof/>
                 <w:webHidden/>
               </w:rPr>
-              <w:instrText xml:space="preserve"> PAGEREF _Toc530348176 \h </w:instrText>
+              <w:instrText xml:space="preserve"> PAGEREF _Toc530419725 \h </w:instrText>
             </w:r>
             <w:r>
               <w:rPr>
@@ -633,7 +633,7 @@
               <w:lang w:eastAsia="cs-CZ"/>
             </w:rPr>
           </w:pPr>
-          <w:hyperlink w:anchor="_Toc530348177" w:history="1">
+          <w:hyperlink w:anchor="_Toc530419726" w:history="1">
             <w:r>
               <w:rPr>
                 <w:rStyle w:val="Hypertextovodkaz"/>
@@ -674,7 +674,7 @@
                 <w:noProof/>
                 <w:webHidden/>
               </w:rPr>
-              <w:instrText xml:space="preserve"> PAGEREF _Toc530348177 \h </w:instrText>
+              <w:instrText xml:space="preserve"> PAGEREF _Toc530419726 \h </w:instrText>
             </w:r>
             <w:r>
               <w:rPr>
@@ -717,7 +717,7 @@
               <w:lang w:eastAsia="cs-CZ"/>
             </w:rPr>
           </w:pPr>
-          <w:hyperlink w:anchor="_Toc530348178" w:history="1">
+          <w:hyperlink w:anchor="_Toc530419727" w:history="1">
             <w:r>
               <w:rPr>
                 <w:rStyle w:val="Hypertextovodkaz"/>
@@ -758,7 +758,7 @@
                 <w:noProof/>
                 <w:webHidden/>
               </w:rPr>
-              <w:instrText xml:space="preserve"> PAGEREF _Toc530348178 \h </w:instrText>
+              <w:instrText xml:space="preserve"> PAGEREF _Toc530419727 \h </w:instrText>
             </w:r>
             <w:r>
               <w:rPr>
@@ -801,7 +801,7 @@
               <w:lang w:eastAsia="cs-CZ"/>
             </w:rPr>
           </w:pPr>
-          <w:hyperlink w:anchor="_Toc530348179" w:history="1">
+          <w:hyperlink w:anchor="_Toc530419728" w:history="1">
             <w:r>
               <w:rPr>
                 <w:rStyle w:val="Hypertextovodkaz"/>
@@ -842,7 +842,7 @@
                 <w:noProof/>
                 <w:webHidden/>
               </w:rPr>
-              <w:instrText xml:space="preserve"> PAGEREF _Toc530348179 \h </w:instrText>
+              <w:instrText xml:space="preserve"> PAGEREF _Toc530419728 \h </w:instrText>
             </w:r>
             <w:r>
               <w:rPr>
@@ -885,7 +885,7 @@
               <w:lang w:eastAsia="cs-CZ"/>
             </w:rPr>
           </w:pPr>
-          <w:hyperlink w:anchor="_Toc530348180" w:history="1">
+          <w:hyperlink w:anchor="_Toc530419729" w:history="1">
             <w:r>
               <w:rPr>
                 <w:rStyle w:val="Hypertextovodkaz"/>
@@ -926,7 +926,7 @@
                 <w:noProof/>
                 <w:webHidden/>
               </w:rPr>
-              <w:instrText xml:space="preserve"> PAGEREF _Toc530348180 \h </w:instrText>
+              <w:instrText xml:space="preserve"> PAGEREF _Toc530419729 \h </w:instrText>
             </w:r>
             <w:r>
               <w:rPr>
@@ -969,7 +969,7 @@
               <w:lang w:eastAsia="cs-CZ"/>
             </w:rPr>
           </w:pPr>
-          <w:hyperlink w:anchor="_Toc530348181" w:history="1">
+          <w:hyperlink w:anchor="_Toc530419730" w:history="1">
             <w:r>
               <w:rPr>
                 <w:rStyle w:val="Hypertextovodkaz"/>
@@ -1010,7 +1010,7 @@
                 <w:noProof/>
                 <w:webHidden/>
               </w:rPr>
-              <w:instrText xml:space="preserve"> PAGEREF _Toc530348181 \h </w:instrText>
+              <w:instrText xml:space="preserve"> PAGEREF _Toc530419730 \h </w:instrText>
             </w:r>
             <w:r>
               <w:rPr>
@@ -1053,7 +1053,7 @@
               <w:lang w:eastAsia="cs-CZ"/>
             </w:rPr>
           </w:pPr>
-          <w:hyperlink w:anchor="_Toc530348182" w:history="1">
+          <w:hyperlink w:anchor="_Toc530419731" w:history="1">
             <w:r>
               <w:rPr>
                 <w:rStyle w:val="Hypertextovodkaz"/>
@@ -1094,7 +1094,7 @@
                 <w:noProof/>
                 <w:webHidden/>
               </w:rPr>
-              <w:instrText xml:space="preserve"> PAGEREF _Toc530348182 \h </w:instrText>
+              <w:instrText xml:space="preserve"> PAGEREF _Toc530419731 \h </w:instrText>
             </w:r>
             <w:r>
               <w:rPr>
@@ -1137,7 +1137,7 @@
               <w:lang w:eastAsia="cs-CZ"/>
             </w:rPr>
           </w:pPr>
-          <w:hyperlink w:anchor="_Toc530348183" w:history="1">
+          <w:hyperlink w:anchor="_Toc530419732" w:history="1">
             <w:r>
               <w:rPr>
                 <w:rStyle w:val="Hypertextovodkaz"/>
@@ -1178,7 +1178,7 @@
                 <w:noProof/>
                 <w:webHidden/>
               </w:rPr>
-              <w:instrText xml:space="preserve"> PAGEREF _Toc530348183 \h </w:instrText>
+              <w:instrText xml:space="preserve"> PAGEREF _Toc530419732 \h </w:instrText>
             </w:r>
             <w:r>
               <w:rPr>
@@ -1198,7 +1198,679 @@
                 <w:noProof/>
                 <w:webHidden/>
               </w:rPr>
-              <w:t>4</w:t>
+              <w:t>5</w:t>
+            </w:r>
+            <w:r>
+              <w:rPr>
+                <w:noProof/>
+                <w:webHidden/>
+              </w:rPr>
+              <w:fldChar w:fldCharType="end"/>
+            </w:r>
+          </w:hyperlink>
+        </w:p>
+        <w:p>
+          <w:pPr>
+            <w:pStyle w:val="Obsah3"/>
+            <w:tabs>
+              <w:tab w:val="left" w:pos="1320"/>
+              <w:tab w:val="right" w:leader="dot" w:pos="9062"/>
+            </w:tabs>
+            <w:rPr>
+              <w:noProof/>
+              <w:lang w:eastAsia="cs-CZ"/>
+            </w:rPr>
+          </w:pPr>
+          <w:hyperlink w:anchor="_Toc530419733" w:history="1">
+            <w:r>
+              <w:rPr>
+                <w:rStyle w:val="Hypertextovodkaz"/>
+                <w:noProof/>
+              </w:rPr>
+              <w:t>5.1.3</w:t>
+            </w:r>
+            <w:r>
+              <w:rPr>
+                <w:noProof/>
+                <w:lang w:eastAsia="cs-CZ"/>
+              </w:rPr>
+              <w:tab/>
+            </w:r>
+            <w:r>
+              <w:rPr>
+                <w:rStyle w:val="Hypertextovodkaz"/>
+                <w:noProof/>
+              </w:rPr>
+              <w:t>Podporované platformy</w:t>
+            </w:r>
+            <w:r>
+              <w:rPr>
+                <w:noProof/>
+                <w:webHidden/>
+              </w:rPr>
+              <w:tab/>
+            </w:r>
+            <w:r>
+              <w:rPr>
+                <w:noProof/>
+                <w:webHidden/>
+              </w:rPr>
+              <w:fldChar w:fldCharType="begin"/>
+            </w:r>
+            <w:r>
+              <w:rPr>
+                <w:noProof/>
+                <w:webHidden/>
+              </w:rPr>
+              <w:instrText xml:space="preserve"> PAGEREF _Toc530419733 \h </w:instrText>
+            </w:r>
+            <w:r>
+              <w:rPr>
+                <w:noProof/>
+                <w:webHidden/>
+              </w:rPr>
+            </w:r>
+            <w:r>
+              <w:rPr>
+                <w:noProof/>
+                <w:webHidden/>
+              </w:rPr>
+              <w:fldChar w:fldCharType="separate"/>
+            </w:r>
+            <w:r>
+              <w:rPr>
+                <w:noProof/>
+                <w:webHidden/>
+              </w:rPr>
+              <w:t>5</w:t>
+            </w:r>
+            <w:r>
+              <w:rPr>
+                <w:noProof/>
+                <w:webHidden/>
+              </w:rPr>
+              <w:fldChar w:fldCharType="end"/>
+            </w:r>
+          </w:hyperlink>
+        </w:p>
+        <w:p>
+          <w:pPr>
+            <w:pStyle w:val="Obsah2"/>
+            <w:tabs>
+              <w:tab w:val="left" w:pos="880"/>
+              <w:tab w:val="right" w:leader="dot" w:pos="9062"/>
+            </w:tabs>
+            <w:rPr>
+              <w:noProof/>
+              <w:lang w:eastAsia="cs-CZ"/>
+            </w:rPr>
+          </w:pPr>
+          <w:hyperlink w:anchor="_Toc530419734" w:history="1">
+            <w:r>
+              <w:rPr>
+                <w:rStyle w:val="Hypertextovodkaz"/>
+                <w:noProof/>
+              </w:rPr>
+              <w:t>5.2</w:t>
+            </w:r>
+            <w:r>
+              <w:rPr>
+                <w:noProof/>
+                <w:lang w:eastAsia="cs-CZ"/>
+              </w:rPr>
+              <w:tab/>
+            </w:r>
+            <w:r>
+              <w:rPr>
+                <w:rStyle w:val="Hypertextovodkaz"/>
+                <w:noProof/>
+              </w:rPr>
+              <w:t>Použití</w:t>
+            </w:r>
+            <w:r>
+              <w:rPr>
+                <w:noProof/>
+                <w:webHidden/>
+              </w:rPr>
+              <w:tab/>
+            </w:r>
+            <w:r>
+              <w:rPr>
+                <w:noProof/>
+                <w:webHidden/>
+              </w:rPr>
+              <w:fldChar w:fldCharType="begin"/>
+            </w:r>
+            <w:r>
+              <w:rPr>
+                <w:noProof/>
+                <w:webHidden/>
+              </w:rPr>
+              <w:instrText xml:space="preserve"> PAGEREF _Toc530419734 \h </w:instrText>
+            </w:r>
+            <w:r>
+              <w:rPr>
+                <w:noProof/>
+                <w:webHidden/>
+              </w:rPr>
+            </w:r>
+            <w:r>
+              <w:rPr>
+                <w:noProof/>
+                <w:webHidden/>
+              </w:rPr>
+              <w:fldChar w:fldCharType="separate"/>
+            </w:r>
+            <w:r>
+              <w:rPr>
+                <w:noProof/>
+                <w:webHidden/>
+              </w:rPr>
+              <w:t>5</w:t>
+            </w:r>
+            <w:r>
+              <w:rPr>
+                <w:noProof/>
+                <w:webHidden/>
+              </w:rPr>
+              <w:fldChar w:fldCharType="end"/>
+            </w:r>
+          </w:hyperlink>
+        </w:p>
+        <w:p>
+          <w:pPr>
+            <w:pStyle w:val="Obsah3"/>
+            <w:tabs>
+              <w:tab w:val="left" w:pos="1320"/>
+              <w:tab w:val="right" w:leader="dot" w:pos="9062"/>
+            </w:tabs>
+            <w:rPr>
+              <w:noProof/>
+              <w:lang w:eastAsia="cs-CZ"/>
+            </w:rPr>
+          </w:pPr>
+          <w:hyperlink w:anchor="_Toc530419735" w:history="1">
+            <w:r>
+              <w:rPr>
+                <w:rStyle w:val="Hypertextovodkaz"/>
+                <w:noProof/>
+              </w:rPr>
+              <w:t>5.2.1</w:t>
+            </w:r>
+            <w:r>
+              <w:rPr>
+                <w:noProof/>
+                <w:lang w:eastAsia="cs-CZ"/>
+              </w:rPr>
+              <w:tab/>
+            </w:r>
+            <w:r>
+              <w:rPr>
+                <w:rStyle w:val="Hypertextovodkaz"/>
+                <w:noProof/>
+              </w:rPr>
+              <w:t>Formát souboru feedfile</w:t>
+            </w:r>
+            <w:r>
+              <w:rPr>
+                <w:noProof/>
+                <w:webHidden/>
+              </w:rPr>
+              <w:tab/>
+            </w:r>
+            <w:r>
+              <w:rPr>
+                <w:noProof/>
+                <w:webHidden/>
+              </w:rPr>
+              <w:fldChar w:fldCharType="begin"/>
+            </w:r>
+            <w:r>
+              <w:rPr>
+                <w:noProof/>
+                <w:webHidden/>
+              </w:rPr>
+              <w:instrText xml:space="preserve"> PAGEREF _Toc530419735 \h </w:instrText>
+            </w:r>
+            <w:r>
+              <w:rPr>
+                <w:noProof/>
+                <w:webHidden/>
+              </w:rPr>
+            </w:r>
+            <w:r>
+              <w:rPr>
+                <w:noProof/>
+                <w:webHidden/>
+              </w:rPr>
+              <w:fldChar w:fldCharType="separate"/>
+            </w:r>
+            <w:r>
+              <w:rPr>
+                <w:noProof/>
+                <w:webHidden/>
+              </w:rPr>
+              <w:t>5</w:t>
+            </w:r>
+            <w:r>
+              <w:rPr>
+                <w:noProof/>
+                <w:webHidden/>
+              </w:rPr>
+              <w:fldChar w:fldCharType="end"/>
+            </w:r>
+          </w:hyperlink>
+        </w:p>
+        <w:p>
+          <w:pPr>
+            <w:pStyle w:val="Obsah3"/>
+            <w:tabs>
+              <w:tab w:val="left" w:pos="1320"/>
+              <w:tab w:val="right" w:leader="dot" w:pos="9062"/>
+            </w:tabs>
+            <w:rPr>
+              <w:noProof/>
+              <w:lang w:eastAsia="cs-CZ"/>
+            </w:rPr>
+          </w:pPr>
+          <w:hyperlink w:anchor="_Toc530419736" w:history="1">
+            <w:r>
+              <w:rPr>
+                <w:rStyle w:val="Hypertextovodkaz"/>
+                <w:noProof/>
+              </w:rPr>
+              <w:t>5.2.2</w:t>
+            </w:r>
+            <w:r>
+              <w:rPr>
+                <w:noProof/>
+                <w:lang w:eastAsia="cs-CZ"/>
+              </w:rPr>
+              <w:tab/>
+            </w:r>
+            <w:r>
+              <w:rPr>
+                <w:rStyle w:val="Hypertextovodkaz"/>
+                <w:noProof/>
+              </w:rPr>
+              <w:t>Formát výstupu</w:t>
+            </w:r>
+            <w:r>
+              <w:rPr>
+                <w:noProof/>
+                <w:webHidden/>
+              </w:rPr>
+              <w:tab/>
+            </w:r>
+            <w:r>
+              <w:rPr>
+                <w:noProof/>
+                <w:webHidden/>
+              </w:rPr>
+              <w:fldChar w:fldCharType="begin"/>
+            </w:r>
+            <w:r>
+              <w:rPr>
+                <w:noProof/>
+                <w:webHidden/>
+              </w:rPr>
+              <w:instrText xml:space="preserve"> PAGEREF _Toc530419736 \h </w:instrText>
+            </w:r>
+            <w:r>
+              <w:rPr>
+                <w:noProof/>
+                <w:webHidden/>
+              </w:rPr>
+            </w:r>
+            <w:r>
+              <w:rPr>
+                <w:noProof/>
+                <w:webHidden/>
+              </w:rPr>
+              <w:fldChar w:fldCharType="separate"/>
+            </w:r>
+            <w:r>
+              <w:rPr>
+                <w:noProof/>
+                <w:webHidden/>
+              </w:rPr>
+              <w:t>6</w:t>
+            </w:r>
+            <w:r>
+              <w:rPr>
+                <w:noProof/>
+                <w:webHidden/>
+              </w:rPr>
+              <w:fldChar w:fldCharType="end"/>
+            </w:r>
+          </w:hyperlink>
+        </w:p>
+        <w:p>
+          <w:pPr>
+            <w:pStyle w:val="Obsah3"/>
+            <w:tabs>
+              <w:tab w:val="left" w:pos="1320"/>
+              <w:tab w:val="right" w:leader="dot" w:pos="9062"/>
+            </w:tabs>
+            <w:rPr>
+              <w:noProof/>
+              <w:lang w:eastAsia="cs-CZ"/>
+            </w:rPr>
+          </w:pPr>
+          <w:hyperlink w:anchor="_Toc530419737" w:history="1">
+            <w:r>
+              <w:rPr>
+                <w:rStyle w:val="Hypertextovodkaz"/>
+                <w:noProof/>
+              </w:rPr>
+              <w:t>5.2.3</w:t>
+            </w:r>
+            <w:r>
+              <w:rPr>
+                <w:noProof/>
+                <w:lang w:eastAsia="cs-CZ"/>
+              </w:rPr>
+              <w:tab/>
+            </w:r>
+            <w:r>
+              <w:rPr>
+                <w:rStyle w:val="Hypertextovodkaz"/>
+                <w:noProof/>
+              </w:rPr>
+              <w:t>Návratové kódy</w:t>
+            </w:r>
+            <w:r>
+              <w:rPr>
+                <w:noProof/>
+                <w:webHidden/>
+              </w:rPr>
+              <w:tab/>
+            </w:r>
+            <w:r>
+              <w:rPr>
+                <w:noProof/>
+                <w:webHidden/>
+              </w:rPr>
+              <w:fldChar w:fldCharType="begin"/>
+            </w:r>
+            <w:r>
+              <w:rPr>
+                <w:noProof/>
+                <w:webHidden/>
+              </w:rPr>
+              <w:instrText xml:space="preserve"> PAGEREF _Toc530419737 \h </w:instrText>
+            </w:r>
+            <w:r>
+              <w:rPr>
+                <w:noProof/>
+                <w:webHidden/>
+              </w:rPr>
+            </w:r>
+            <w:r>
+              <w:rPr>
+                <w:noProof/>
+                <w:webHidden/>
+              </w:rPr>
+              <w:fldChar w:fldCharType="separate"/>
+            </w:r>
+            <w:r>
+              <w:rPr>
+                <w:noProof/>
+                <w:webHidden/>
+              </w:rPr>
+              <w:t>6</w:t>
+            </w:r>
+            <w:r>
+              <w:rPr>
+                <w:noProof/>
+                <w:webHidden/>
+              </w:rPr>
+              <w:fldChar w:fldCharType="end"/>
+            </w:r>
+          </w:hyperlink>
+        </w:p>
+        <w:p>
+          <w:pPr>
+            <w:pStyle w:val="Obsah2"/>
+            <w:tabs>
+              <w:tab w:val="left" w:pos="880"/>
+              <w:tab w:val="right" w:leader="dot" w:pos="9062"/>
+            </w:tabs>
+            <w:rPr>
+              <w:noProof/>
+              <w:lang w:eastAsia="cs-CZ"/>
+            </w:rPr>
+          </w:pPr>
+          <w:hyperlink w:anchor="_Toc530419738" w:history="1">
+            <w:r>
+              <w:rPr>
+                <w:rStyle w:val="Hypertextovodkaz"/>
+                <w:noProof/>
+              </w:rPr>
+              <w:t>5.3</w:t>
+            </w:r>
+            <w:r>
+              <w:rPr>
+                <w:noProof/>
+                <w:lang w:eastAsia="cs-CZ"/>
+              </w:rPr>
+              <w:tab/>
+            </w:r>
+            <w:r>
+              <w:rPr>
+                <w:rStyle w:val="Hypertextovodkaz"/>
+                <w:noProof/>
+              </w:rPr>
+              <w:t>Implementační detaily</w:t>
+            </w:r>
+            <w:r>
+              <w:rPr>
+                <w:noProof/>
+                <w:webHidden/>
+              </w:rPr>
+              <w:tab/>
+            </w:r>
+            <w:r>
+              <w:rPr>
+                <w:noProof/>
+                <w:webHidden/>
+              </w:rPr>
+              <w:fldChar w:fldCharType="begin"/>
+            </w:r>
+            <w:r>
+              <w:rPr>
+                <w:noProof/>
+                <w:webHidden/>
+              </w:rPr>
+              <w:instrText xml:space="preserve"> PAGEREF _Toc530419738 \h </w:instrText>
+            </w:r>
+            <w:r>
+              <w:rPr>
+                <w:noProof/>
+                <w:webHidden/>
+              </w:rPr>
+            </w:r>
+            <w:r>
+              <w:rPr>
+                <w:noProof/>
+                <w:webHidden/>
+              </w:rPr>
+              <w:fldChar w:fldCharType="separate"/>
+            </w:r>
+            <w:r>
+              <w:rPr>
+                <w:noProof/>
+                <w:webHidden/>
+              </w:rPr>
+              <w:t>6</w:t>
+            </w:r>
+            <w:r>
+              <w:rPr>
+                <w:noProof/>
+                <w:webHidden/>
+              </w:rPr>
+              <w:fldChar w:fldCharType="end"/>
+            </w:r>
+          </w:hyperlink>
+        </w:p>
+        <w:p>
+          <w:pPr>
+            <w:pStyle w:val="Obsah3"/>
+            <w:tabs>
+              <w:tab w:val="left" w:pos="1320"/>
+              <w:tab w:val="right" w:leader="dot" w:pos="9062"/>
+            </w:tabs>
+            <w:rPr>
+              <w:noProof/>
+              <w:lang w:eastAsia="cs-CZ"/>
+            </w:rPr>
+          </w:pPr>
+          <w:hyperlink w:anchor="_Toc530419739" w:history="1">
+            <w:r>
+              <w:rPr>
+                <w:rStyle w:val="Hypertextovodkaz"/>
+                <w:noProof/>
+              </w:rPr>
+              <w:t>5.3.1</w:t>
+            </w:r>
+            <w:r>
+              <w:rPr>
+                <w:noProof/>
+                <w:lang w:eastAsia="cs-CZ"/>
+              </w:rPr>
+              <w:tab/>
+            </w:r>
+            <w:r>
+              <w:rPr>
+                <w:rStyle w:val="Hypertextovodkaz"/>
+                <w:noProof/>
+              </w:rPr>
+              <w:t>Návrh</w:t>
+            </w:r>
+            <w:r>
+              <w:rPr>
+                <w:noProof/>
+                <w:webHidden/>
+              </w:rPr>
+              <w:tab/>
+            </w:r>
+            <w:r>
+              <w:rPr>
+                <w:noProof/>
+                <w:webHidden/>
+              </w:rPr>
+              <w:fldChar w:fldCharType="begin"/>
+            </w:r>
+            <w:r>
+              <w:rPr>
+                <w:noProof/>
+                <w:webHidden/>
+              </w:rPr>
+              <w:instrText xml:space="preserve"> PAGEREF _Toc530419739 \h </w:instrText>
+            </w:r>
+            <w:r>
+              <w:rPr>
+                <w:noProof/>
+                <w:webHidden/>
+              </w:rPr>
+            </w:r>
+            <w:r>
+              <w:rPr>
+                <w:noProof/>
+                <w:webHidden/>
+              </w:rPr>
+              <w:fldChar w:fldCharType="separate"/>
+            </w:r>
+            <w:r>
+              <w:rPr>
+                <w:noProof/>
+                <w:webHidden/>
+              </w:rPr>
+              <w:t>6</w:t>
+            </w:r>
+            <w:r>
+              <w:rPr>
+                <w:noProof/>
+                <w:webHidden/>
+              </w:rPr>
+              <w:fldChar w:fldCharType="end"/>
+            </w:r>
+          </w:hyperlink>
+        </w:p>
+        <w:p>
+          <w:pPr>
+            <w:pStyle w:val="Obsah3"/>
+            <w:tabs>
+              <w:tab w:val="left" w:pos="1320"/>
+              <w:tab w:val="right" w:leader="dot" w:pos="9062"/>
+            </w:tabs>
+            <w:rPr>
+              <w:noProof/>
+              <w:lang w:eastAsia="cs-CZ"/>
+            </w:rPr>
+          </w:pPr>
+          <w:hyperlink w:anchor="_Toc530419740" w:history="1">
+            <w:r>
+              <w:rPr>
+                <w:rStyle w:val="Hypertextovodkaz"/>
+                <w:noProof/>
+              </w:rPr>
+              <w:t>5.3.2</w:t>
+            </w:r>
+            <w:r>
+              <w:rPr>
+                <w:noProof/>
+                <w:lang w:eastAsia="cs-CZ"/>
+              </w:rPr>
+              <w:tab/>
+            </w:r>
+            <w:r>
+              <w:rPr>
+                <w:rStyle w:val="Hypertextovodkaz"/>
+                <w:noProof/>
+              </w:rPr>
+              <w:t>Parsování zdroje</w:t>
+            </w:r>
+            <w:r>
+              <w:rPr>
+                <w:noProof/>
+                <w:webHidden/>
+              </w:rPr>
+              <w:tab/>
+            </w:r>
+            <w:r>
+              <w:rPr>
+                <w:noProof/>
+                <w:webHidden/>
+              </w:rPr>
+              <w:fldChar w:fldCharType="begin"/>
+            </w:r>
+            <w:r>
+              <w:rPr>
+                <w:noProof/>
+                <w:webHidden/>
+              </w:rPr>
+              <w:instrText xml:space="preserve"> PAGEREF _Toc530419740 \h </w:instrText>
+            </w:r>
+            <w:r>
+              <w:rPr>
+                <w:noProof/>
+                <w:webHidden/>
+              </w:rPr>
+            </w:r>
+            <w:r>
+              <w:rPr>
+                <w:noProof/>
+                <w:webHidden/>
+              </w:rPr>
+              <w:fldChar w:fldCharType="separate"/>
+            </w:r>
+            <w:r>
+              <w:rPr>
+                <w:noProof/>
+                <w:webHidden/>
+              </w:rPr>
+              <w:t>7</w:t>
             </w:r>
             <w:r>
               <w:rPr>
@@ -1221,7 +1893,7 @@
               <w:lang w:eastAsia="cs-CZ"/>
             </w:rPr>
           </w:pPr>
-          <w:hyperlink w:anchor="_Toc530348184" w:history="1">
+          <w:hyperlink w:anchor="_Toc530419741" w:history="1">
             <w:r>
               <w:rPr>
                 <w:rStyle w:val="Hypertextovodkaz"/>
@@ -1262,7 +1934,7 @@
                 <w:noProof/>
                 <w:webHidden/>
               </w:rPr>
-              <w:instrText xml:space="preserve"> PAGEREF _Toc530348184 \h </w:instrText>
+              <w:instrText xml:space="preserve"> PAGEREF _Toc530419741 \h </w:instrText>
             </w:r>
             <w:r>
               <w:rPr>
@@ -1282,7 +1954,7 @@
                 <w:noProof/>
                 <w:webHidden/>
               </w:rPr>
-              <w:t>6</w:t>
+              <w:t>8</w:t>
             </w:r>
             <w:r>
               <w:rPr>
@@ -1313,7 +1985,7 @@
       <w:pPr>
         <w:pStyle w:val="Nadpis1"/>
       </w:pPr>
-      <w:bookmarkStart w:id="0" w:name="_Toc530348172"/>
+      <w:bookmarkStart w:id="0" w:name="_Toc530419721"/>
       <w:r>
         <w:lastRenderedPageBreak/>
         <w:t>Úvod</w:t>
@@ -1345,7 +2017,7 @@
         <w:pStyle w:val="Nadpis1"/>
         <w:spacing w:line="276" w:lineRule="auto"/>
       </w:pPr>
-      <w:bookmarkStart w:id="1" w:name="_Toc530348173"/>
+      <w:bookmarkStart w:id="1" w:name="_Toc530419722"/>
       <w:r>
         <w:t>Čtečka novinek</w:t>
       </w:r>
@@ -1455,7 +2127,7 @@
         <w:pStyle w:val="Nadpis2"/>
         <w:spacing w:line="276" w:lineRule="auto"/>
       </w:pPr>
-      <w:bookmarkStart w:id="2" w:name="_Toc530348174"/>
+      <w:bookmarkStart w:id="2" w:name="_Toc530419723"/>
       <w:r>
         <w:t>RSS</w:t>
       </w:r>
@@ -1610,7 +2282,7 @@
         <w:pStyle w:val="Nadpis3"/>
         <w:spacing w:line="276" w:lineRule="auto"/>
       </w:pPr>
-      <w:bookmarkStart w:id="3" w:name="_Toc530348175"/>
+      <w:bookmarkStart w:id="3" w:name="_Toc530419724"/>
       <w:r>
         <w:t>RSS 0.91</w:t>
       </w:r>
@@ -1883,7 +2555,7 @@
           <w:iCs w:val="0"/>
         </w:rPr>
       </w:pPr>
-      <w:bookmarkStart w:id="4" w:name="_Toc530348176"/>
+      <w:bookmarkStart w:id="4" w:name="_Toc530419725"/>
       <w:r>
         <w:rPr>
           <w:rStyle w:val="Inlinecode"/>
@@ -2062,7 +2734,7 @@
         <w:pStyle w:val="Nadpis3"/>
         <w:spacing w:line="276" w:lineRule="auto"/>
       </w:pPr>
-      <w:bookmarkStart w:id="5" w:name="_Toc530348177"/>
+      <w:bookmarkStart w:id="5" w:name="_Toc530419726"/>
       <w:r>
         <w:t>RSS 1.0</w:t>
       </w:r>
@@ -2278,7 +2950,7 @@
       <w:pPr>
         <w:pStyle w:val="Nadpis2"/>
       </w:pPr>
-      <w:bookmarkStart w:id="6" w:name="_Toc530348178"/>
+      <w:bookmarkStart w:id="6" w:name="_Toc530419727"/>
       <w:r>
         <w:t>Atom</w:t>
       </w:r>
@@ -2556,7 +3228,7 @@
       <w:pPr>
         <w:pStyle w:val="Nadpis1"/>
       </w:pPr>
-      <w:bookmarkStart w:id="7" w:name="_Toc530348179"/>
+      <w:bookmarkStart w:id="7" w:name="_Toc530419728"/>
       <w:r>
         <w:lastRenderedPageBreak/>
         <w:t>TLS</w:t>
@@ -2684,7 +3356,7 @@
       <w:pPr>
         <w:pStyle w:val="Nadpis1"/>
       </w:pPr>
-      <w:bookmarkStart w:id="8" w:name="_Toc530348180"/>
+      <w:bookmarkStart w:id="8" w:name="_Toc530419729"/>
       <w:r>
         <w:t>Program feedreader</w:t>
       </w:r>
@@ -2705,7 +3377,7 @@
       <w:pPr>
         <w:pStyle w:val="Nadpis2"/>
       </w:pPr>
-      <w:bookmarkStart w:id="9" w:name="_Toc530348181"/>
+      <w:bookmarkStart w:id="9" w:name="_Toc530419730"/>
       <w:r>
         <w:t>Základní informace</w:t>
       </w:r>
@@ -2728,10 +3400,7 @@
         <w:fldChar w:fldCharType="separate"/>
       </w:r>
       <w:r>
-        <w:t>5.</w:t>
-      </w:r>
-      <w:r>
-        <w:t>2</w:t>
+        <w:t>5.2</w:t>
       </w:r>
       <w:r>
         <w:fldChar w:fldCharType="end"/>
@@ -2746,17 +3415,10 @@
         <w:instrText xml:space="preserve"> REF _Ref530348881 \h </w:instrText>
       </w:r>
       <w:r>
-        <w:fldChar w:fldCharType="separate"/>
-      </w:r>
-      <w:r>
         <w:fldChar w:fldCharType="end"/>
       </w:r>
       <w:r>
-        <w:t xml:space="preserve">. Pomocí souboru předaným </w:t>
-      </w:r>
-      <w:proofErr w:type="gramStart"/>
-      <w:r>
-        <w:t xml:space="preserve">parametrem </w:t>
+        <w:t xml:space="preserve">. Pomocí souboru předaným parametrem </w:t>
       </w:r>
       <w:r>
         <w:rPr>
@@ -2764,25 +3426,19 @@
         </w:rPr>
         <w:t>-f</w:t>
       </w:r>
-      <w:proofErr w:type="gramEnd"/>
-      <w:r>
-        <w:t xml:space="preserve"> lze specifikovat více zdrojů</w:t>
-      </w:r>
-      <w:bookmarkStart w:id="10" w:name="_GoBack"/>
+      <w:r>
+        <w:t xml:space="preserve"> lze specifikovat více zdrojů.</w:t>
+      </w:r>
+    </w:p>
+    <w:p>
+      <w:pPr>
+        <w:pStyle w:val="Nadpis3"/>
+      </w:pPr>
+      <w:bookmarkStart w:id="10" w:name="_Toc530419731"/>
+      <w:r>
+        <w:t>Podporované formáty zdrojů</w:t>
+      </w:r>
       <w:bookmarkEnd w:id="10"/>
-      <w:r>
-        <w:t>.</w:t>
-      </w:r>
-    </w:p>
-    <w:p>
-      <w:pPr>
-        <w:pStyle w:val="Nadpis3"/>
-      </w:pPr>
-      <w:bookmarkStart w:id="11" w:name="_Toc530348182"/>
-      <w:r>
-        <w:t>Podporované formáty zdrojů</w:t>
-      </w:r>
-      <w:bookmarkEnd w:id="11"/>
     </w:p>
     <w:p>
       <w:r>
@@ -2882,16 +3538,31 @@
       <w:pPr>
         <w:pStyle w:val="Nadpis3"/>
       </w:pPr>
-      <w:bookmarkStart w:id="12" w:name="_Toc530348183"/>
+      <w:bookmarkStart w:id="11" w:name="_Toc530419732"/>
       <w:r>
         <w:lastRenderedPageBreak/>
         <w:t>Podporované komunikační protokoly</w:t>
       </w:r>
+      <w:bookmarkEnd w:id="11"/>
+    </w:p>
+    <w:p>
+      <w:r>
+        <w:t>Program podporuje protokol HTTP i HTTPS pro stahování zdrojů.</w:t>
+      </w:r>
+    </w:p>
+    <w:p>
+      <w:pPr>
+        <w:pStyle w:val="Nadpis3"/>
+      </w:pPr>
+      <w:bookmarkStart w:id="12" w:name="_Toc530419733"/>
+      <w:r>
+        <w:t>Podporované platformy</w:t>
+      </w:r>
       <w:bookmarkEnd w:id="12"/>
     </w:p>
     <w:p>
       <w:r>
-        <w:t>Program podporuje protokol HTTP i HTTPS pro stahování zdrojů.</w:t>
+        <w:t>Program je testován pouze na platformě Linux.</w:t>
       </w:r>
     </w:p>
     <w:p>
@@ -2899,17 +3570,807 @@
         <w:pStyle w:val="Nadpis2"/>
       </w:pPr>
       <w:bookmarkStart w:id="13" w:name="_Ref530348881"/>
+      <w:bookmarkStart w:id="14" w:name="_Toc530419734"/>
       <w:r>
         <w:t>Použití</w:t>
       </w:r>
       <w:bookmarkEnd w:id="13"/>
-    </w:p>
+      <w:bookmarkEnd w:id="14"/>
+    </w:p>
+    <w:p>
+      <w:r>
+        <w:t>Možnosti spuštění:</w:t>
+      </w:r>
+    </w:p>
+    <w:p>
+      <w:pPr>
+        <w:pStyle w:val="Code"/>
+      </w:pPr>
+      <w:r>
+        <w:t>feedreader &lt;URL | -f &lt;feedfile&gt;&gt; [-c &lt;certfile&gt;] [-C &lt;certdir&gt;] [-T] [-a] [-u]</w:t>
+      </w:r>
+    </w:p>
+    <w:p>
+      <w:r>
+        <w:t>Popis parametrů:</w:t>
+      </w:r>
+    </w:p>
+    <w:p>
+      <w:r>
+        <w:t xml:space="preserve">Pořadí parametrů je libovolné. Povinně musí být uveden parametr URL, nebo parametr -f. </w:t>
+      </w:r>
+      <w:r>
+        <w:t>Každý parametr lze zadat pouze jednou.</w:t>
+      </w:r>
+    </w:p>
+    <w:p>
+      <w:pPr>
+        <w:pStyle w:val="Odstavecseseznamem"/>
+        <w:numPr>
+          <w:ilvl w:val="0"/>
+          <w:numId w:val="17"/>
+        </w:numPr>
+      </w:pPr>
+      <w:r>
+        <w:t xml:space="preserve">URL – URL adresa zdroje novinek </w:t>
+      </w:r>
+    </w:p>
+    <w:p>
+      <w:pPr>
+        <w:pStyle w:val="Odstavecseseznamem"/>
+        <w:numPr>
+          <w:ilvl w:val="0"/>
+          <w:numId w:val="17"/>
+        </w:numPr>
+      </w:pPr>
+      <w:r>
+        <w:t xml:space="preserve">-f &lt;feedfile&gt; - Určí cestu k souboru s URL adresami zdrojů, </w:t>
+      </w:r>
+      <w:r>
+        <w:t xml:space="preserve">formát viz </w:t>
+      </w:r>
+      <w:r>
+        <w:fldChar w:fldCharType="begin"/>
+      </w:r>
+      <w:r>
+        <w:instrText xml:space="preserve"> REF _Ref530402468 \r \h </w:instrText>
+      </w:r>
+      <w:r>
+        <w:fldChar w:fldCharType="separate"/>
+      </w:r>
+      <w:r>
+        <w:t>5.2.1</w:t>
+      </w:r>
+      <w:r>
+        <w:fldChar w:fldCharType="end"/>
+      </w:r>
+    </w:p>
+    <w:p>
+      <w:pPr>
+        <w:pStyle w:val="Odstavecseseznamem"/>
+        <w:numPr>
+          <w:ilvl w:val="0"/>
+          <w:numId w:val="17"/>
+        </w:numPr>
+      </w:pPr>
+      <w:r>
+        <w:t>-c &lt;certfile&gt; - Určí soubor s důvěryhodnými certifikáty, které budou sloužit k ověření certifikátu serveru</w:t>
+      </w:r>
+    </w:p>
+    <w:p>
+      <w:pPr>
+        <w:pStyle w:val="Odstavecseseznamem"/>
+        <w:numPr>
+          <w:ilvl w:val="0"/>
+          <w:numId w:val="17"/>
+        </w:numPr>
+      </w:pPr>
+      <w:r>
+        <w:t>-C &lt;certdir&gt; - Určí adresář s důvěryhodnými certifikáty, které budou sloužit k ověření certifikátu server. Před použitím adresáře je potřeba adresář připravit pomocí příkazu c_rehash.</w:t>
+      </w:r>
+    </w:p>
+    <w:p>
+      <w:pPr>
+        <w:pStyle w:val="Odstavecseseznamem"/>
+        <w:numPr>
+          <w:ilvl w:val="0"/>
+          <w:numId w:val="17"/>
+        </w:numPr>
+      </w:pPr>
+      <w:r>
+        <w:t>-T – Přidá do výpisu položky zdroje informaci o času poslední úpravy položky.</w:t>
+      </w:r>
+    </w:p>
+    <w:p>
+      <w:pPr>
+        <w:pStyle w:val="Odstavecseseznamem"/>
+        <w:numPr>
+          <w:ilvl w:val="0"/>
+          <w:numId w:val="17"/>
+        </w:numPr>
+      </w:pPr>
+      <w:r>
+        <w:t>-a – Přidá do výpisu položky zdroje informaci o autorovi položky.</w:t>
+      </w:r>
+    </w:p>
+    <w:p>
+      <w:pPr>
+        <w:pStyle w:val="Odstavecseseznamem"/>
+        <w:numPr>
+          <w:ilvl w:val="0"/>
+          <w:numId w:val="17"/>
+        </w:numPr>
+      </w:pPr>
+      <w:r>
+        <w:t>-u – Přidá do výpisu položky zdroje URL odkaz položky.</w:t>
+      </w:r>
+    </w:p>
+    <w:p>
+      <w:r>
+        <w:t>Při zadání nesprávných parametrů se vypíše nápověda.</w:t>
+      </w:r>
+    </w:p>
+    <w:p>
+      <w:pPr>
+        <w:pStyle w:val="Nadpis3"/>
+      </w:pPr>
+      <w:bookmarkStart w:id="15" w:name="_Ref530402468"/>
+      <w:bookmarkStart w:id="16" w:name="_Toc530419735"/>
+      <w:r>
+        <w:t>Formát souboru feedfile</w:t>
+      </w:r>
+      <w:bookmarkEnd w:id="15"/>
+      <w:bookmarkEnd w:id="16"/>
+    </w:p>
+    <w:p>
+      <w:r>
+        <w:t>Soubor feedfile je textový soubor, který obsahuje URL adresy zdrojů, které má program stáhnout.</w:t>
+      </w:r>
+      <w:r>
+        <w:t xml:space="preserve"> Tyto URL adresy jsou oddělené novým řádkem. Bílé znaky a prázdné řádky jsou ignorovány. Soubor musí obsahovat alespoň jednu URL adresu. Název souboru může být libovolný.</w:t>
+      </w:r>
+    </w:p>
+    <w:p>
+      <w:r>
+        <w:t>Také je možné použít komentáře. Ty začínají znakem # (křížek). Veškerý text uvedený za tímto znakem až do konce řádku je ignorován. Komentář musí začínat hned na začátku řádku nebo se bezprostředně před ním musí nacházet znak mezery.</w:t>
+      </w:r>
+    </w:p>
+    <w:p>
+      <w:r>
+        <w:rPr>
+          <w:noProof/>
+        </w:rPr>
+        <mc:AlternateContent>
+          <mc:Choice Requires="wps">
+            <w:drawing>
+              <wp:anchor distT="45720" distB="45720" distL="114300" distR="114300" simplePos="0" relativeHeight="251659264" behindDoc="0" locked="0" layoutInCell="1" allowOverlap="1">
+                <wp:simplePos x="0" y="0"/>
+                <wp:positionH relativeFrom="margin">
+                  <wp:align>right</wp:align>
+                </wp:positionH>
+                <wp:positionV relativeFrom="paragraph">
+                  <wp:posOffset>264795</wp:posOffset>
+                </wp:positionV>
+                <wp:extent cx="5743575" cy="1247775"/>
+                <wp:effectExtent l="0" t="0" r="28575" b="28575"/>
+                <wp:wrapSquare wrapText="bothSides"/>
+                <wp:docPr id="217" name="Textové pole 2"/>
+                <wp:cNvGraphicFramePr>
+                  <a:graphicFrameLocks xmlns:a="http://schemas.openxmlformats.org/drawingml/2006/main"/>
+                </wp:cNvGraphicFramePr>
+                <a:graphic xmlns:a="http://schemas.openxmlformats.org/drawingml/2006/main">
+                  <a:graphicData uri="http://schemas.microsoft.com/office/word/2010/wordprocessingShape">
+                    <wps:wsp>
+                      <wps:cNvSpPr txBox="1">
+                        <a:spLocks noChangeArrowheads="1"/>
+                      </wps:cNvSpPr>
+                      <wps:spPr bwMode="auto">
+                        <a:xfrm>
+                          <a:off x="0" y="0"/>
+                          <a:ext cx="5743575" cy="1247775"/>
+                        </a:xfrm>
+                        <a:prstGeom prst="rect">
+                          <a:avLst/>
+                        </a:prstGeom>
+                        <a:solidFill>
+                          <a:schemeClr val="bg1">
+                            <a:lumMod val="85000"/>
+                          </a:schemeClr>
+                        </a:solidFill>
+                        <a:ln w="9525">
+                          <a:solidFill>
+                            <a:srgbClr val="000000"/>
+                          </a:solidFill>
+                          <a:miter lim="800000"/>
+                          <a:headEnd/>
+                          <a:tailEnd/>
+                        </a:ln>
+                      </wps:spPr>
+                      <wps:txbx>
+                        <w:txbxContent>
+                          <w:p>
+                            <w:pPr>
+                              <w:spacing w:after="0"/>
+                            </w:pPr>
+                            <w:r>
+                              <w:t># Základní URL</w:t>
+                            </w:r>
+                          </w:p>
+                          <w:p>
+                            <w:pPr>
+                              <w:spacing w:after="0"/>
+                            </w:pPr>
+                            <w:r>
+                              <w:t>url.com</w:t>
+                            </w:r>
+                          </w:p>
+                          <w:p>
+                            <w:pPr>
+                              <w:spacing w:after="0"/>
+                            </w:pPr>
+                            <w:r>
+                              <w:t xml:space="preserve">                       # Komentář s křížkem #</w:t>
+                            </w:r>
+                          </w:p>
+                          <w:p>
+                            <w:pPr>
+                              <w:spacing w:after="0"/>
+                            </w:pPr>
+                          </w:p>
+                          <w:p>
+                            <w:pPr>
+                              <w:spacing w:after="0"/>
+                            </w:pPr>
+                            <w:hyperlink r:id="rId9" w:history="1">
+                              <w:r>
+                                <w:rPr>
+                                  <w:rStyle w:val="Hypertextovodkaz"/>
+                                </w:rPr>
+                                <w:t>http://www.nic.cz:8484/some/url#id</w:t>
+                              </w:r>
+                            </w:hyperlink>
+                            <w:r>
+                              <w:t xml:space="preserve"> #Komentář</w:t>
+                            </w:r>
+                          </w:p>
+                          <w:p/>
+                        </w:txbxContent>
+                      </wps:txbx>
+                      <wps:bodyPr rot="0" vert="horz" wrap="square" lIns="91440" tIns="45720" rIns="91440" bIns="45720" anchor="t" anchorCtr="0">
+                        <a:noAutofit/>
+                      </wps:bodyPr>
+                    </wps:wsp>
+                  </a:graphicData>
+                </a:graphic>
+                <wp14:sizeRelH relativeFrom="margin">
+                  <wp14:pctWidth>0</wp14:pctWidth>
+                </wp14:sizeRelH>
+                <wp14:sizeRelV relativeFrom="margin">
+                  <wp14:pctHeight>0</wp14:pctHeight>
+                </wp14:sizeRelV>
+              </wp:anchor>
+            </w:drawing>
+          </mc:Choice>
+          <mc:Fallback>
+            <w:pict>
+              <v:shapetype id="_x0000_t202" coordsize="21600,21600" o:spt="202" path="m,l,21600r21600,l21600,xe">
+                <v:stroke joinstyle="miter"/>
+                <v:path gradientshapeok="t" o:connecttype="rect"/>
+              </v:shapetype>
+              <v:shape id="Textové pole 2" o:spid="_x0000_s1026" type="#_x0000_t202" style="position:absolute;left:0;text-align:left;margin-left:401.05pt;margin-top:20.85pt;width:452.25pt;height:98.25pt;z-index:251659264;visibility:visible;mso-wrap-style:square;mso-width-percent:0;mso-height-percent:0;mso-wrap-distance-left:9pt;mso-wrap-distance-top:3.6pt;mso-wrap-distance-right:9pt;mso-wrap-distance-bottom:3.6pt;mso-position-horizontal:right;mso-position-horizontal-relative:margin;mso-position-vertical:absolute;mso-position-vertical-relative:text;mso-width-percent:0;mso-height-percent:0;mso-width-relative:margin;mso-height-relative:margin;v-text-anchor:top" o:gfxdata="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" fillcolor="#d8d8d8 [2732]">
+                <v:textbox>
+                  <w:txbxContent>
+                    <w:p>
+                      <w:pPr>
+                        <w:spacing w:after="0"/>
+                      </w:pPr>
+                      <w:r>
+                        <w:t># Základní URL</w:t>
+                      </w:r>
+                    </w:p>
+                    <w:p>
+                      <w:pPr>
+                        <w:spacing w:after="0"/>
+                      </w:pPr>
+                      <w:r>
+                        <w:t>url.com</w:t>
+                      </w:r>
+                    </w:p>
+                    <w:p>
+                      <w:pPr>
+                        <w:spacing w:after="0"/>
+                      </w:pPr>
+                      <w:r>
+                        <w:t xml:space="preserve">                       # Komentář s křížkem #</w:t>
+                      </w:r>
+                    </w:p>
+                    <w:p>
+                      <w:pPr>
+                        <w:spacing w:after="0"/>
+                      </w:pPr>
+                    </w:p>
+                    <w:p>
+                      <w:pPr>
+                        <w:spacing w:after="0"/>
+                      </w:pPr>
+                      <w:hyperlink r:id="rId10" w:history="1">
+                        <w:r>
+                          <w:rPr>
+                            <w:rStyle w:val="Hypertextovodkaz"/>
+                          </w:rPr>
+                          <w:t>http://www.nic.cz:8484/some/url#id</w:t>
+                        </w:r>
+                      </w:hyperlink>
+                      <w:r>
+                        <w:t xml:space="preserve"> #Komentář</w:t>
+                      </w:r>
+                    </w:p>
+                    <w:p/>
+                  </w:txbxContent>
+                </v:textbox>
+                <w10:wrap type="square" anchorx="margin"/>
+              </v:shape>
+            </w:pict>
+          </mc:Fallback>
+        </mc:AlternateContent>
+      </w:r>
+      <w:r>
+        <w:t>Příklad obsahu souboru feedfile:</w:t>
+      </w:r>
+    </w:p>
+    <w:p>
+      <w:pPr>
+        <w:pStyle w:val="Nadpis3"/>
+      </w:pPr>
+      <w:bookmarkStart w:id="17" w:name="_Toc530419736"/>
+      <w:r>
+        <w:lastRenderedPageBreak/>
+        <w:t>Formát výstupu</w:t>
+      </w:r>
+      <w:bookmarkEnd w:id="17"/>
+    </w:p>
+    <w:p>
+      <w:r>
+        <w:t>Název zdroje je uvozený znaky „*** “ a ukončený znaky „ ***“</w:t>
+      </w:r>
+      <w:r>
+        <w:t>, např. „*** Titulek ***“. Na dalších řádcích jsou pak titulky jednotlivých položek zdroje.</w:t>
+      </w:r>
+      <w:r>
+        <w:t xml:space="preserve"> Pokud položka nebo zdroj nemá titulek, bude místo něj vypsáno „&lt;&lt; BEZ NÁZVU &gt;&gt;“.</w:t>
+      </w:r>
+    </w:p>
+    <w:p>
+      <w:r>
+        <w:t>V případě použití parametrů -a, -u nebo -T budou tyto informace vypsané pod titulkem položky a jednotlivé položky budou odděleny prázdným řádkem.</w:t>
+      </w:r>
+    </w:p>
+    <w:p>
+      <w:r>
+        <w:rPr>
+          <w:rStyle w:val="Zdraznn"/>
+        </w:rPr>
+        <w:t>Autor</w:t>
+      </w:r>
+      <w:r>
+        <w:t xml:space="preserve"> položky je uvozen řetězcem „Autor: “. Pokud autor položky není zdrojem uveden, nevypíše se za tento řetězec nic dalšího. Pokud bude autorů více budou jejich jména oddělené středníkem (například „Autor: Petr Novák; Jana Novotná“).</w:t>
+      </w:r>
+    </w:p>
+    <w:p>
+      <w:r>
+        <w:rPr>
+          <w:rStyle w:val="Zdraznn"/>
+        </w:rPr>
+        <w:t>URL</w:t>
+      </w:r>
+      <w:r>
+        <w:t xml:space="preserve"> položky je uvozeno řetězcem „URL: “. Pokud URL položky není uvedeno, nevypíše se za tento řetězec nic dalšího.</w:t>
+      </w:r>
+    </w:p>
+    <w:p>
+      <w:r>
+        <w:rPr>
+          <w:rStyle w:val="Zdraznn"/>
+        </w:rPr>
+        <w:t>Čas poslední aktualizace</w:t>
+      </w:r>
+      <w:r>
+        <w:t xml:space="preserve"> položky je uvozen řetězcem „Aktualizace: “. Pokud poslední aktualizace položky není uvedena, nevypíše se za tento řetězec nic dalšího.</w:t>
+      </w:r>
+    </w:p>
+    <w:p>
+      <w:r>
+        <w:t>Jestliže bude použit parametr -f, tak jednotlivé zdroje od sebe budou odděleny prázdným řádkem.</w:t>
+      </w:r>
+    </w:p>
+    <w:p>
+      <w:pPr>
+        <w:pStyle w:val="Nadpis3"/>
+      </w:pPr>
+      <w:bookmarkStart w:id="18" w:name="_Toc530419737"/>
+      <w:r>
+        <w:t>Návratové kódy</w:t>
+      </w:r>
+      <w:bookmarkEnd w:id="18"/>
+    </w:p>
+    <w:p>
+      <w:r>
+        <w:t>Program má několik návratových kódu, které indukují určité chyby.</w:t>
+      </w:r>
+    </w:p>
+    <w:p>
+      <w:pPr>
+        <w:pStyle w:val="Nadpis4"/>
+      </w:pPr>
+      <w:r>
+        <w:t>Chyba argumentů (1)</w:t>
+      </w:r>
+    </w:p>
+    <w:p>
+      <w:r>
+        <w:t>Chybový kód 1 značí špatně zadané argumenty aplikace. Tuto chybu může vyvolat například zadání parametru, který není uveden mezi podporovanými parametry, vynecháním povinného parametru nebo duplicitním výskytem parametrů.</w:t>
+      </w:r>
+    </w:p>
+    <w:p>
+      <w:pPr>
+        <w:pStyle w:val="Nadpis4"/>
+      </w:pPr>
+      <w:r>
+        <w:t>Chyba připojení (2)</w:t>
+      </w:r>
+    </w:p>
+    <w:p>
+      <w:r>
+        <w:t>Chybový kód 2 značí chybu při připojení. Toto může znamenat například chybu ověření serverového certifikátu, nemožnost připojení k serveru nebo připojení k internetu není k dispozici.</w:t>
+      </w:r>
+    </w:p>
+    <w:p>
+      <w:pPr>
+        <w:pStyle w:val="Nadpis4"/>
+      </w:pPr>
+      <w:r>
+        <w:t>Nepodporovaný HTTP status (3)</w:t>
+      </w:r>
+    </w:p>
+    <w:p>
+      <w:r>
+        <w:t>Tato chyba nastane, pokud server vrátí HTTP status, který tato aplikace nepodporuje (například 3xx).</w:t>
+      </w:r>
+    </w:p>
+    <w:p>
+      <w:pPr>
+        <w:pStyle w:val="Nadpis4"/>
+      </w:pPr>
+      <w:r>
+        <w:t>Chyba HTTP (4)</w:t>
+      </w:r>
+    </w:p>
+    <w:p>
+      <w:r>
+        <w:t>Návratový kód 4 znamená chybu v přijaté HTTP odpovědi.</w:t>
+      </w:r>
+    </w:p>
+    <w:p>
+      <w:pPr>
+        <w:pStyle w:val="Nadpis4"/>
+      </w:pPr>
+      <w:r>
+        <w:t>Obecná chyba (5)</w:t>
+      </w:r>
+    </w:p>
+    <w:p>
+      <w:r>
+        <w:t>Pokud nastane obecná chyba aplikace, je vrácen kód 5.</w:t>
+      </w:r>
+    </w:p>
+    <w:p>
+      <w:pPr>
+        <w:pStyle w:val="Nadpis4"/>
+      </w:pPr>
+      <w:r>
+        <w:t>Interní chyba (99)</w:t>
+      </w:r>
+    </w:p>
+    <w:p>
+      <w:r>
+        <w:t>V případě, že nastane neočekávaná interní chyba aplikace je vrácen kód 99.</w:t>
+      </w:r>
+    </w:p>
+    <w:p>
+      <w:pPr>
+        <w:pStyle w:val="Nadpis2"/>
+      </w:pPr>
+      <w:bookmarkStart w:id="19" w:name="_Toc530419738"/>
+      <w:r>
+        <w:t>Implementační detaily</w:t>
+      </w:r>
+      <w:bookmarkEnd w:id="19"/>
+    </w:p>
+    <w:p>
+      <w:r>
+        <w:t>Program je napsaný v jazyce C++</w:t>
+      </w:r>
+      <w:r>
+        <w:t xml:space="preserve"> za použití knihoven OpenSSL pro práci s TLS a pugixml pro parsování formátu XML. </w:t>
+      </w:r>
+      <w:r>
+        <w:t xml:space="preserve">Překlad probíhá pomocí CMake volaný přes Makefile. Překlad lze spustit pomocí příkazu </w:t>
+      </w:r>
+      <w:r>
+        <w:rPr>
+          <w:rStyle w:val="CodeChar"/>
+        </w:rPr>
+        <w:t>make</w:t>
+      </w:r>
+      <w:r>
+        <w:t>.</w:t>
+      </w:r>
+    </w:p>
+    <w:p>
+      <w:pPr>
+        <w:pStyle w:val="Nadpis3"/>
+      </w:pPr>
+      <w:bookmarkStart w:id="20" w:name="_Toc530419739"/>
+      <w:r>
+        <w:t>Návrh</w:t>
+      </w:r>
+      <w:bookmarkEnd w:id="20"/>
+    </w:p>
+    <w:p>
+      <w:r>
+        <w:t xml:space="preserve">Díky použití C++ je program navržen objektově. Rozdělen je do několika </w:t>
+      </w:r>
+      <w:r>
+        <w:t xml:space="preserve">hlavních </w:t>
+      </w:r>
+      <w:r>
+        <w:t>objektů: SSLWrapper</w:t>
+      </w:r>
+      <w:r>
+        <w:t xml:space="preserve"> (</w:t>
+      </w:r>
+      <w:r>
+        <w:fldChar w:fldCharType="begin"/>
+      </w:r>
+      <w:r>
+        <w:instrText xml:space="preserve"> REF _Ref530418047 \r \h </w:instrText>
+      </w:r>
+      <w:r>
+        <w:fldChar w:fldCharType="separate"/>
+      </w:r>
+      <w:r>
+        <w:t>5.3.1.1</w:t>
+      </w:r>
+      <w:r>
+        <w:fldChar w:fldCharType="end"/>
+      </w:r>
+      <w:r>
+        <w:t>)</w:t>
+      </w:r>
+      <w:r>
+        <w:t>, Http</w:t>
+      </w:r>
+      <w:r>
+        <w:t xml:space="preserve"> (</w:t>
+      </w:r>
+      <w:r>
+        <w:fldChar w:fldCharType="begin"/>
+      </w:r>
+      <w:r>
+        <w:instrText xml:space="preserve"> REF _Ref530418066 \r \h </w:instrText>
+      </w:r>
+      <w:r>
+        <w:fldChar w:fldCharType="separate"/>
+      </w:r>
+      <w:r>
+        <w:t>5.3.1.2</w:t>
+      </w:r>
+      <w:r>
+        <w:fldChar w:fldCharType="end"/>
+      </w:r>
+      <w:r>
+        <w:t>)</w:t>
+      </w:r>
+      <w:r>
+        <w:t xml:space="preserve">, Feed </w:t>
+      </w:r>
+      <w:r>
+        <w:t>(</w:t>
+      </w:r>
+      <w:r>
+        <w:fldChar w:fldCharType="begin"/>
+      </w:r>
+      <w:r>
+        <w:instrText xml:space="preserve"> REF _Ref530418081 \r \h </w:instrText>
+      </w:r>
+      <w:r>
+        <w:fldChar w:fldCharType="separate"/>
+      </w:r>
+      <w:r>
+        <w:t>5.3.1.4</w:t>
+      </w:r>
+      <w:r>
+        <w:fldChar w:fldCharType="end"/>
+      </w:r>
+      <w:r>
+        <w:t xml:space="preserve">) </w:t>
+      </w:r>
+      <w:r>
+        <w:t>a Url</w:t>
+      </w:r>
+      <w:r>
+        <w:t xml:space="preserve"> (</w:t>
+      </w:r>
+      <w:r>
+        <w:fldChar w:fldCharType="begin"/>
+      </w:r>
+      <w:r>
+        <w:instrText xml:space="preserve"> REF _Ref530418119 \r \h </w:instrText>
+      </w:r>
+      <w:r>
+        <w:fldChar w:fldCharType="separate"/>
+      </w:r>
+      <w:r>
+        <w:t>5.3.1.3</w:t>
+      </w:r>
+      <w:r>
+        <w:fldChar w:fldCharType="end"/>
+      </w:r>
+      <w:r>
+        <w:t>)</w:t>
+      </w:r>
+      <w:r>
+        <w:t>.</w:t>
+      </w:r>
+    </w:p>
+    <w:p>
+      <w:pPr>
+        <w:pStyle w:val="Nadpis4"/>
+      </w:pPr>
+      <w:bookmarkStart w:id="21" w:name="_Ref530418047"/>
+      <w:r>
+        <w:lastRenderedPageBreak/>
+        <w:t>SSLWrap</w:t>
+      </w:r>
+      <w:r>
+        <w:t>p</w:t>
+      </w:r>
+      <w:r>
+        <w:t>er</w:t>
+      </w:r>
+      <w:bookmarkEnd w:id="21"/>
+    </w:p>
+    <w:p>
+      <w:r>
+        <w:t>Tato třída abstrahuje volání knihovny OpenSSL a zjednodušuje práci s ní. Využívá BIO sokety pro nezabezpečené i zabezpečené připojení. Třída má nastavený časový limit (timeout) požadavků na 10 sekund.</w:t>
+      </w:r>
+    </w:p>
+    <w:p>
+      <w:pPr>
+        <w:pStyle w:val="Nadpis4"/>
+      </w:pPr>
+      <w:bookmarkStart w:id="22" w:name="_Ref530418066"/>
+      <w:r>
+        <w:t>Http</w:t>
+      </w:r>
+      <w:bookmarkEnd w:id="22"/>
+    </w:p>
+    <w:p>
+      <w:r>
+        <w:t xml:space="preserve">Třída Http abstrahuje vytváření a přijímání HTTP požadavků. K připojení k serveru využívá třídu SSLWrapper. Třída má jedinou veřejnou statickou metodu </w:t>
+      </w:r>
+      <w:r>
+        <w:rPr>
+          <w:rStyle w:val="CodeChar"/>
+        </w:rPr>
+        <w:t>get_request</w:t>
+      </w:r>
+      <w:r>
+        <w:t>, která pošle požadavek GET na zadanou URL adresu a vrátí obsah odpovědi serveru.</w:t>
+      </w:r>
+      <w:r>
+        <w:t xml:space="preserve"> V případě, že server vrátí chybu, tak tato metoda vyhodí výjimku.</w:t>
+      </w:r>
+    </w:p>
+    <w:p>
+      <w:pPr>
+        <w:pStyle w:val="Nadpis4"/>
+      </w:pPr>
+      <w:bookmarkStart w:id="23" w:name="_Ref530418119"/>
+      <w:r>
+        <w:t>Url</w:t>
+      </w:r>
+      <w:bookmarkEnd w:id="23"/>
+    </w:p>
+    <w:p>
+      <w:r>
+        <w:t>Třída Url je pomocná třída, která zajišťuje parsování URL na jednotlivé částí: protokol, doména, port a cesta. Tuto třídu pak využívá třída Http pro sestavení požadavku a SSLWrapper pro připojení k danému serveru.</w:t>
+      </w:r>
+    </w:p>
+    <w:p>
+      <w:pPr>
+        <w:pStyle w:val="Nadpis4"/>
+      </w:pPr>
+      <w:bookmarkStart w:id="24" w:name="_Ref530418081"/>
+      <w:r>
+        <w:t>Feed</w:t>
+      </w:r>
+      <w:bookmarkEnd w:id="24"/>
+    </w:p>
+    <w:p>
+      <w:r>
+        <w:t xml:space="preserve">Tato třída </w:t>
+      </w:r>
+      <w:r>
+        <w:t xml:space="preserve">parsuje z XML informace pro zobrazení uživateli za použití knihovny pugixml. Parsuje se titulek zdroje a jednotlivé položky zdroje, u kterých se získává jejich titulek, autor, odkaz a čas poslední aktualizace. Toto je blíže popsáno v sekci </w:t>
+      </w:r>
+      <w:r>
+        <w:fldChar w:fldCharType="begin"/>
+      </w:r>
+      <w:r>
+        <w:instrText xml:space="preserve"> REF _Ref530418397 \r \h </w:instrText>
+      </w:r>
+      <w:r>
+        <w:fldChar w:fldCharType="separate"/>
+      </w:r>
+      <w:r>
+        <w:t>5.3.2</w:t>
+      </w:r>
+      <w:r>
+        <w:fldChar w:fldCharType="end"/>
+      </w:r>
+      <w:r>
+        <w:t>.</w:t>
+      </w:r>
+    </w:p>
+    <w:p>
+      <w:pPr>
+        <w:pStyle w:val="Nadpis3"/>
+      </w:pPr>
+      <w:bookmarkStart w:id="25" w:name="_Ref530418397"/>
+      <w:bookmarkStart w:id="26" w:name="_Toc530419740"/>
+      <w:r>
+        <w:t>Parsování zdroje</w:t>
+      </w:r>
+      <w:bookmarkEnd w:id="25"/>
+      <w:bookmarkEnd w:id="26"/>
+    </w:p>
+    <w:p>
+      <w:pPr>
+        <w:pStyle w:val="Nadpis3"/>
+      </w:pPr>
+      <w:r>
+        <w:t>Testování</w:t>
+      </w:r>
+    </w:p>
+    <w:p>
+      <w:r>
+        <w:t>Pro testování aplikace je napsán jednoduchý skript v</w:t>
+      </w:r>
+      <w:r>
+        <w:t> </w:t>
+      </w:r>
+      <w:proofErr w:type="spellStart"/>
+      <w:r>
+        <w:t>shellu</w:t>
+      </w:r>
+      <w:proofErr w:type="spellEnd"/>
+      <w:r>
+        <w:t>.</w:t>
+      </w:r>
+      <w:bookmarkStart w:id="27" w:name="_GoBack"/>
+      <w:bookmarkEnd w:id="27"/>
+      <w:r>
+        <w:t xml:space="preserve"> </w:t>
+      </w:r>
+    </w:p>
+    <w:p/>
     <w:p>
       <w:r>
         <w:br w:type="page"/>
       </w:r>
     </w:p>
-    <w:bookmarkStart w:id="14" w:name="_Toc530348184" w:displacedByCustomXml="next"/>
+    <w:bookmarkStart w:id="28" w:name="_Toc530419741" w:displacedByCustomXml="next"/>
     <w:sdt>
       <w:sdtPr>
         <w:rPr>
@@ -2935,7 +4396,7 @@
           <w:r>
             <w:t>Reference</w:t>
           </w:r>
-          <w:bookmarkEnd w:id="14"/>
+          <w:bookmarkEnd w:id="28"/>
         </w:p>
         <w:sdt>
           <w:sdtPr>
@@ -3249,7 +4710,7 @@
     </w:sdt>
     <w:p/>
     <w:sectPr>
-      <w:footerReference w:type="default" r:id="rId9"/>
+      <w:footerReference w:type="default" r:id="rId11"/>
       <w:pgSz w:w="11906" w:h="16838"/>
       <w:pgMar w:top="1417" w:right="1417" w:bottom="1417" w:left="1417" w:header="708" w:footer="708" w:gutter="0"/>
       <w:pgNumType w:start="0"/>
@@ -3396,19 +4857,7 @@
           <w:rPr>
             <w:rStyle w:val="Hypertextovodkaz"/>
           </w:rPr>
-          <w:t>https://en.wikipedia.org/wiki/Berkman_Klein_Center_for_Inte</w:t>
-        </w:r>
-        <w:r>
-          <w:rPr>
-            <w:rStyle w:val="Hypertextovodkaz"/>
-          </w:rPr>
-          <w:t>r</w:t>
-        </w:r>
-        <w:r>
-          <w:rPr>
-            <w:rStyle w:val="Hypertextovodkaz"/>
-          </w:rPr>
-          <w:t>net_%26_Society</w:t>
+          <w:t>https://en.wikipedia.org/wiki/Berkman_Klein_Center_for_Internet_%26_Society</w:t>
         </w:r>
       </w:hyperlink>
       <w:r>
@@ -3657,6 +5106,119 @@
     </w:lvl>
   </w:abstractNum>
   <w:abstractNum w:abstractNumId="2" w15:restartNumberingAfterBreak="0">
+    <w:nsid w:val="22D800F2"/>
+    <w:multiLevelType w:val="hybridMultilevel"/>
+    <w:tmpl w:val="039E0982"/>
+    <w:lvl w:ilvl="0" w:tplc="04050001">
+      <w:start w:val="1"/>
+      <w:numFmt w:val="bullet"/>
+      <w:lvlText w:val=""/>
+      <w:lvlJc w:val="left"/>
+      <w:pPr>
+        <w:ind w:left="720" w:hanging="360"/>
+      </w:pPr>
+      <w:rPr>
+        <w:rFonts w:ascii="Symbol" w:hAnsi="Symbol" w:hint="default"/>
+      </w:rPr>
+    </w:lvl>
+    <w:lvl w:ilvl="1" w:tplc="04050003" w:tentative="1">
+      <w:start w:val="1"/>
+      <w:numFmt w:val="bullet"/>
+      <w:lvlText w:val="o"/>
+      <w:lvlJc w:val="left"/>
+      <w:pPr>
+        <w:ind w:left="1440" w:hanging="360"/>
+      </w:pPr>
+      <w:rPr>
+        <w:rFonts w:ascii="Courier New" w:hAnsi="Courier New" w:cs="Courier New" w:hint="default"/>
+      </w:rPr>
+    </w:lvl>
+    <w:lvl w:ilvl="2" w:tplc="04050005" w:tentative="1">
+      <w:start w:val="1"/>
+      <w:numFmt w:val="bullet"/>
+      <w:lvlText w:val=""/>
+      <w:lvlJc w:val="left"/>
+      <w:pPr>
+        <w:ind w:left="2160" w:hanging="360"/>
+      </w:pPr>
+      <w:rPr>
+        <w:rFonts w:ascii="Wingdings" w:hAnsi="Wingdings" w:hint="default"/>
+      </w:rPr>
+    </w:lvl>
+    <w:lvl w:ilvl="3" w:tplc="04050001" w:tentative="1">
+      <w:start w:val="1"/>
+      <w:numFmt w:val="bullet"/>
+      <w:lvlText w:val=""/>
+      <w:lvlJc w:val="left"/>
+      <w:pPr>
+        <w:ind w:left="2880" w:hanging="360"/>
+      </w:pPr>
+      <w:rPr>
+        <w:rFonts w:ascii="Symbol" w:hAnsi="Symbol" w:hint="default"/>
+      </w:rPr>
+    </w:lvl>
+    <w:lvl w:ilvl="4" w:tplc="04050003" w:tentative="1">
+      <w:start w:val="1"/>
+      <w:numFmt w:val="bullet"/>
+      <w:lvlText w:val="o"/>
+      <w:lvlJc w:val="left"/>
+      <w:pPr>
+        <w:ind w:left="3600" w:hanging="360"/>
+      </w:pPr>
+      <w:rPr>
+        <w:rFonts w:ascii="Courier New" w:hAnsi="Courier New" w:cs="Courier New" w:hint="default"/>
+      </w:rPr>
+    </w:lvl>
+    <w:lvl w:ilvl="5" w:tplc="04050005" w:tentative="1">
+      <w:start w:val="1"/>
+      <w:numFmt w:val="bullet"/>
+      <w:lvlText w:val=""/>
+      <w:lvlJc w:val="left"/>
+      <w:pPr>
+        <w:ind w:left="4320" w:hanging="360"/>
+      </w:pPr>
+      <w:rPr>
+        <w:rFonts w:ascii="Wingdings" w:hAnsi="Wingdings" w:hint="default"/>
+      </w:rPr>
+    </w:lvl>
+    <w:lvl w:ilvl="6" w:tplc="04050001" w:tentative="1">
+      <w:start w:val="1"/>
+      <w:numFmt w:val="bullet"/>
+      <w:lvlText w:val=""/>
+      <w:lvlJc w:val="left"/>
+      <w:pPr>
+        <w:ind w:left="5040" w:hanging="360"/>
+      </w:pPr>
+      <w:rPr>
+        <w:rFonts w:ascii="Symbol" w:hAnsi="Symbol" w:hint="default"/>
+      </w:rPr>
+    </w:lvl>
+    <w:lvl w:ilvl="7" w:tplc="04050003" w:tentative="1">
+      <w:start w:val="1"/>
+      <w:numFmt w:val="bullet"/>
+      <w:lvlText w:val="o"/>
+      <w:lvlJc w:val="left"/>
+      <w:pPr>
+        <w:ind w:left="5760" w:hanging="360"/>
+      </w:pPr>
+      <w:rPr>
+        <w:rFonts w:ascii="Courier New" w:hAnsi="Courier New" w:cs="Courier New" w:hint="default"/>
+      </w:rPr>
+    </w:lvl>
+    <w:lvl w:ilvl="8" w:tplc="04050005" w:tentative="1">
+      <w:start w:val="1"/>
+      <w:numFmt w:val="bullet"/>
+      <w:lvlText w:val=""/>
+      <w:lvlJc w:val="left"/>
+      <w:pPr>
+        <w:ind w:left="6480" w:hanging="360"/>
+      </w:pPr>
+      <w:rPr>
+        <w:rFonts w:ascii="Wingdings" w:hAnsi="Wingdings" w:hint="default"/>
+      </w:rPr>
+    </w:lvl>
+  </w:abstractNum>
+  <w:abstractNum w:abstractNumId="3" w15:restartNumberingAfterBreak="0">
     <w:nsid w:val="26141064"/>
     <w:multiLevelType w:val="hybridMultilevel"/>
     <w:tmpl w:val="20B28EF0"/>
@@ -3769,7 +5331,7 @@
       </w:rPr>
     </w:lvl>
   </w:abstractNum>
-  <w:abstractNum w:abstractNumId="3" w15:restartNumberingAfterBreak="0">
+  <w:abstractNum w:abstractNumId="4" w15:restartNumberingAfterBreak="0">
     <w:nsid w:val="436B2C1E"/>
     <w:multiLevelType w:val="hybridMultilevel"/>
     <w:tmpl w:val="79BA3E9C"/>
@@ -3882,7 +5444,120 @@
       </w:rPr>
     </w:lvl>
   </w:abstractNum>
-  <w:abstractNum w:abstractNumId="4" w15:restartNumberingAfterBreak="0">
+  <w:abstractNum w:abstractNumId="5" w15:restartNumberingAfterBreak="0">
+    <w:nsid w:val="522225C8"/>
+    <w:multiLevelType w:val="hybridMultilevel"/>
+    <w:tmpl w:val="2DA2E41A"/>
+    <w:lvl w:ilvl="0" w:tplc="04050001">
+      <w:start w:val="1"/>
+      <w:numFmt w:val="bullet"/>
+      <w:lvlText w:val=""/>
+      <w:lvlJc w:val="left"/>
+      <w:pPr>
+        <w:ind w:left="720" w:hanging="360"/>
+      </w:pPr>
+      <w:rPr>
+        <w:rFonts w:ascii="Symbol" w:hAnsi="Symbol" w:hint="default"/>
+      </w:rPr>
+    </w:lvl>
+    <w:lvl w:ilvl="1" w:tplc="04050003" w:tentative="1">
+      <w:start w:val="1"/>
+      <w:numFmt w:val="bullet"/>
+      <w:lvlText w:val="o"/>
+      <w:lvlJc w:val="left"/>
+      <w:pPr>
+        <w:ind w:left="1440" w:hanging="360"/>
+      </w:pPr>
+      <w:rPr>
+        <w:rFonts w:ascii="Courier New" w:hAnsi="Courier New" w:cs="Courier New" w:hint="default"/>
+      </w:rPr>
+    </w:lvl>
+    <w:lvl w:ilvl="2" w:tplc="04050005" w:tentative="1">
+      <w:start w:val="1"/>
+      <w:numFmt w:val="bullet"/>
+      <w:lvlText w:val=""/>
+      <w:lvlJc w:val="left"/>
+      <w:pPr>
+        <w:ind w:left="2160" w:hanging="360"/>
+      </w:pPr>
+      <w:rPr>
+        <w:rFonts w:ascii="Wingdings" w:hAnsi="Wingdings" w:hint="default"/>
+      </w:rPr>
+    </w:lvl>
+    <w:lvl w:ilvl="3" w:tplc="04050001" w:tentative="1">
+      <w:start w:val="1"/>
+      <w:numFmt w:val="bullet"/>
+      <w:lvlText w:val=""/>
+      <w:lvlJc w:val="left"/>
+      <w:pPr>
+        <w:ind w:left="2880" w:hanging="360"/>
+      </w:pPr>
+      <w:rPr>
+        <w:rFonts w:ascii="Symbol" w:hAnsi="Symbol" w:hint="default"/>
+      </w:rPr>
+    </w:lvl>
+    <w:lvl w:ilvl="4" w:tplc="04050003" w:tentative="1">
+      <w:start w:val="1"/>
+      <w:numFmt w:val="bullet"/>
+      <w:lvlText w:val="o"/>
+      <w:lvlJc w:val="left"/>
+      <w:pPr>
+        <w:ind w:left="3600" w:hanging="360"/>
+      </w:pPr>
+      <w:rPr>
+        <w:rFonts w:ascii="Courier New" w:hAnsi="Courier New" w:cs="Courier New" w:hint="default"/>
+      </w:rPr>
+    </w:lvl>
+    <w:lvl w:ilvl="5" w:tplc="04050005" w:tentative="1">
+      <w:start w:val="1"/>
+      <w:numFmt w:val="bullet"/>
+      <w:lvlText w:val=""/>
+      <w:lvlJc w:val="left"/>
+      <w:pPr>
+        <w:ind w:left="4320" w:hanging="360"/>
+      </w:pPr>
+      <w:rPr>
+        <w:rFonts w:ascii="Wingdings" w:hAnsi="Wingdings" w:hint="default"/>
+      </w:rPr>
+    </w:lvl>
+    <w:lvl w:ilvl="6" w:tplc="04050001" w:tentative="1">
+      <w:start w:val="1"/>
+      <w:numFmt w:val="bullet"/>
+      <w:lvlText w:val=""/>
+      <w:lvlJc w:val="left"/>
+      <w:pPr>
+        <w:ind w:left="5040" w:hanging="360"/>
+      </w:pPr>
+      <w:rPr>
+        <w:rFonts w:ascii="Symbol" w:hAnsi="Symbol" w:hint="default"/>
+      </w:rPr>
+    </w:lvl>
+    <w:lvl w:ilvl="7" w:tplc="04050003" w:tentative="1">
+      <w:start w:val="1"/>
+      <w:numFmt w:val="bullet"/>
+      <w:lvlText w:val="o"/>
+      <w:lvlJc w:val="left"/>
+      <w:pPr>
+        <w:ind w:left="5760" w:hanging="360"/>
+      </w:pPr>
+      <w:rPr>
+        <w:rFonts w:ascii="Courier New" w:hAnsi="Courier New" w:cs="Courier New" w:hint="default"/>
+      </w:rPr>
+    </w:lvl>
+    <w:lvl w:ilvl="8" w:tplc="04050005" w:tentative="1">
+      <w:start w:val="1"/>
+      <w:numFmt w:val="bullet"/>
+      <w:lvlText w:val=""/>
+      <w:lvlJc w:val="left"/>
+      <w:pPr>
+        <w:ind w:left="6480" w:hanging="360"/>
+      </w:pPr>
+      <w:rPr>
+        <w:rFonts w:ascii="Wingdings" w:hAnsi="Wingdings" w:hint="default"/>
+      </w:rPr>
+    </w:lvl>
+  </w:abstractNum>
+  <w:abstractNum w:abstractNumId="6" w15:restartNumberingAfterBreak="0">
     <w:nsid w:val="546919A1"/>
     <w:multiLevelType w:val="hybridMultilevel"/>
     <w:tmpl w:val="ED626D08"/>
@@ -3995,7 +5670,7 @@
       </w:rPr>
     </w:lvl>
   </w:abstractNum>
-  <w:abstractNum w:abstractNumId="5" w15:restartNumberingAfterBreak="0">
+  <w:abstractNum w:abstractNumId="7" w15:restartNumberingAfterBreak="0">
     <w:nsid w:val="575B0A79"/>
     <w:multiLevelType w:val="hybridMultilevel"/>
     <w:tmpl w:val="D088A780"/>
@@ -4108,7 +5783,7 @@
       </w:rPr>
     </w:lvl>
   </w:abstractNum>
-  <w:abstractNum w:abstractNumId="6" w15:restartNumberingAfterBreak="0">
+  <w:abstractNum w:abstractNumId="8" w15:restartNumberingAfterBreak="0">
     <w:nsid w:val="7233652D"/>
     <w:multiLevelType w:val="hybridMultilevel"/>
     <w:tmpl w:val="76924408"/>
@@ -4252,21 +5927,27 @@
     <w:abstractNumId w:val="1"/>
   </w:num>
   <w:num w:numId="11">
-    <w:abstractNumId w:val="6"/>
+    <w:abstractNumId w:val="8"/>
   </w:num>
   <w:num w:numId="12">
-    <w:abstractNumId w:val="5"/>
+    <w:abstractNumId w:val="7"/>
   </w:num>
   <w:num w:numId="13">
-    <w:abstractNumId w:val="3"/>
+    <w:abstractNumId w:val="4"/>
   </w:num>
   <w:num w:numId="14">
     <w:abstractNumId w:val="0"/>
   </w:num>
   <w:num w:numId="15">
-    <w:abstractNumId w:val="4"/>
+    <w:abstractNumId w:val="6"/>
   </w:num>
   <w:num w:numId="16">
+    <w:abstractNumId w:val="3"/>
+  </w:num>
+  <w:num w:numId="17">
+    <w:abstractNumId w:val="5"/>
+  </w:num>
+  <w:num w:numId="18">
     <w:abstractNumId w:val="2"/>
   </w:num>
 </w:numbering>
@@ -4766,7 +6447,6 @@
     <w:next w:val="Normln"/>
     <w:link w:val="Nadpis4Char"/>
     <w:uiPriority w:val="9"/>
-    <w:semiHidden/>
     <w:unhideWhenUsed/>
     <w:qFormat/>
     <w:rsid w:val="001B00D5"/>
@@ -5000,7 +6680,6 @@
     <w:basedOn w:val="Standardnpsmoodstavce"/>
     <w:link w:val="Nadpis4"/>
     <w:uiPriority w:val="9"/>
-    <w:semiHidden/>
     <w:rsid w:val="001B00D5"/>
     <w:rPr>
       <w:rFonts w:asciiTheme="majorHAnsi" w:eastAsiaTheme="majorEastAsia" w:hAnsiTheme="majorHAnsi" w:cstheme="majorBidi"/>
@@ -5514,7 +7193,7 @@
     <w:basedOn w:val="Zkladntext"/>
     <w:link w:val="CodeChar"/>
     <w:qFormat/>
-    <w:rsid w:val="00E0451A"/>
+    <w:rsid w:val="00471D37"/>
     <w:rPr>
       <w:rFonts w:ascii="Courier New" w:hAnsi="Courier New"/>
     </w:rPr>
@@ -5555,7 +7234,7 @@
     <w:name w:val="Code Char"/>
     <w:basedOn w:val="ZkladntextChar"/>
     <w:link w:val="Code"/>
-    <w:rsid w:val="00E0451A"/>
+    <w:rsid w:val="00471D37"/>
     <w:rPr>
       <w:rFonts w:ascii="Courier New" w:hAnsi="Courier New"/>
     </w:rPr>
@@ -6025,7 +7704,7 @@
 </file>
 
 <file path=customXml/itemProps1.xml><?xml version="1.0" encoding="utf-8"?>
-<ds:datastoreItem xmlns:ds="http://schemas.openxmlformats.org/officeDocument/2006/customXml" ds:itemID="{CAFC5362-D5AA-411D-ADE6-CF25A3BE322C}">
+<ds:datastoreItem xmlns:ds="http://schemas.openxmlformats.org/officeDocument/2006/customXml" ds:itemID="{EBCD8A92-B6F8-4CD0-90AA-1222440F3030}">
   <ds:schemaRefs>
     <ds:schemaRef ds:uri="http://schemas.openxmlformats.org/officeDocument/2006/bibliography"/>
   </ds:schemaRefs>

</xml_diff>